<commit_message>
Updated Homework 1 with doc statement and front cover
</commit_message>
<xml_diff>
--- a/Homework 1/Homework 1.docx
+++ b/Homework 1/Homework 1.docx
@@ -2,8 +2,216 @@
 <file path=word/document.xml><?xml version="1.0" encoding="utf-8"?>
 <w:document xmlns:wpc="http://schemas.microsoft.com/office/word/2010/wordprocessingCanvas" xmlns:cx="http://schemas.microsoft.com/office/drawing/2014/chartex" xmlns:cx1="http://schemas.microsoft.com/office/drawing/2015/9/8/chartex" xmlns:cx2="http://schemas.microsoft.com/office/drawing/2015/10/21/chartex" xmlns:cx3="http://schemas.microsoft.com/office/drawing/2016/5/9/chartex" xmlns:cx4="http://schemas.microsoft.com/office/drawing/2016/5/10/chartex" xmlns:cx5="http://schemas.microsoft.com/office/drawing/2016/5/11/chartex" xmlns:cx6="http://schemas.microsoft.com/office/drawing/2016/5/12/chartex" xmlns:cx7="http://schemas.microsoft.com/office/drawing/2016/5/13/chartex" xmlns:cx8="http://schemas.microsoft.com/office/drawing/2016/5/14/chartex" xmlns:mc="http://schemas.openxmlformats.org/markup-compatibility/2006" xmlns:aink="http://schemas.microsoft.com/office/drawing/2016/ink" xmlns:am3d="http://schemas.microsoft.com/office/drawing/2017/model3d" xmlns:o="urn:schemas-microsoft-com:office:office" xmlns:oel="http://schemas.microsoft.com/office/2019/extlst" xmlns:r="http://schemas.openxmlformats.org/officeDocument/2006/relationships" xmlns:m="http://schemas.openxmlformats.org/officeDocument/2006/math" xmlns:v="urn:schemas-microsoft-com:vml" xmlns:wp14="http://schemas.microsoft.com/office/word/2010/wordprocessingDrawing" xmlns:wp="http://schemas.openxmlformats.org/drawingml/2006/wordprocessingDrawing" xmlns:w10="urn:schemas-microsoft-com:office:word" xmlns:w="http://schemas.openxmlformats.org/wordprocessingml/2006/main" xmlns:w14="http://schemas.microsoft.com/office/word/2010/wordml" xmlns:w15="http://schemas.microsoft.com/office/word/2012/wordml" xmlns:w16cex="http://schemas.microsoft.com/office/word/2018/wordml/cex" xmlns:w16cid="http://schemas.microsoft.com/office/word/2016/wordml/cid" xmlns:w16="http://schemas.microsoft.com/office/word/2018/wordml" xmlns:w16du="http://schemas.microsoft.com/office/word/2023/wordml/word16du" xmlns:w16sdtdh="http://schemas.microsoft.com/office/word/2020/wordml/sdtdatahash" xmlns:w16se="http://schemas.microsoft.com/office/word/2015/wordml/symex" xmlns:wpg="http://schemas.microsoft.com/office/word/2010/wordprocessingGroup" xmlns:wpi="http://schemas.microsoft.com/office/word/2010/wordprocessingInk" xmlns:wne="http://schemas.microsoft.com/office/word/2006/wordml" xmlns:wps="http://schemas.microsoft.com/office/word/2010/wordprocessingShape" mc:Ignorable="w14 w15 w16se w16cid w16 w16cex w16sdtdh w16du wp14">
   <w:body>
+    <w:p/>
+    <w:p/>
+    <w:p/>
+    <w:p/>
+    <w:p/>
+    <w:p/>
+    <w:p/>
+    <w:p/>
     <w:p>
-      <w:r>
+      <w:pPr>
+        <w:jc w:val="center"/>
+      </w:pPr>
+    </w:p>
+    <w:p>
+      <w:pPr>
+        <w:jc w:val="center"/>
+      </w:pPr>
+    </w:p>
+    <w:p>
+      <w:pPr>
+        <w:jc w:val="center"/>
+        <w:rPr>
+          <w:sz w:val="32"/>
+          <w:szCs w:val="32"/>
+        </w:rPr>
+      </w:pPr>
+    </w:p>
+    <w:p>
+      <w:pPr>
+        <w:jc w:val="center"/>
+        <w:rPr>
+          <w:sz w:val="32"/>
+          <w:szCs w:val="32"/>
+        </w:rPr>
+      </w:pPr>
+      <w:r>
+        <w:rPr>
+          <w:sz w:val="32"/>
+          <w:szCs w:val="32"/>
+        </w:rPr>
+        <w:t>Math 342</w:t>
+      </w:r>
+      <w:r>
+        <w:rPr>
+          <w:sz w:val="32"/>
+          <w:szCs w:val="32"/>
+        </w:rPr>
+        <w:t xml:space="preserve">: </w:t>
+      </w:r>
+      <w:r>
+        <w:rPr>
+          <w:sz w:val="32"/>
+          <w:szCs w:val="32"/>
+        </w:rPr>
+        <w:t>Homework 1</w:t>
+      </w:r>
+    </w:p>
+    <w:p>
+      <w:pPr>
+        <w:jc w:val="center"/>
+        <w:rPr>
+          <w:sz w:val="24"/>
+          <w:szCs w:val="24"/>
+        </w:rPr>
+      </w:pPr>
+      <w:r>
+        <w:rPr>
+          <w:sz w:val="24"/>
+          <w:szCs w:val="24"/>
+        </w:rPr>
+        <w:t>Connor Emmons</w:t>
+      </w:r>
+    </w:p>
+    <w:p>
+      <w:pPr>
+        <w:jc w:val="center"/>
+        <w:rPr>
+          <w:sz w:val="24"/>
+          <w:szCs w:val="24"/>
+        </w:rPr>
+      </w:pPr>
+    </w:p>
+    <w:p>
+      <w:pPr>
+        <w:jc w:val="center"/>
+        <w:rPr>
+          <w:sz w:val="24"/>
+          <w:szCs w:val="24"/>
+        </w:rPr>
+      </w:pPr>
+    </w:p>
+    <w:p>
+      <w:pPr>
+        <w:jc w:val="center"/>
+        <w:rPr>
+          <w:sz w:val="24"/>
+          <w:szCs w:val="24"/>
+        </w:rPr>
+      </w:pPr>
+    </w:p>
+    <w:p>
+      <w:pPr>
+        <w:jc w:val="center"/>
+        <w:rPr>
+          <w:sz w:val="24"/>
+          <w:szCs w:val="24"/>
+        </w:rPr>
+      </w:pPr>
+    </w:p>
+    <w:p>
+      <w:pPr>
+        <w:jc w:val="center"/>
+        <w:rPr>
+          <w:sz w:val="24"/>
+          <w:szCs w:val="24"/>
+        </w:rPr>
+      </w:pPr>
+    </w:p>
+    <w:p>
+      <w:pPr>
+        <w:jc w:val="center"/>
+        <w:rPr>
+          <w:sz w:val="24"/>
+          <w:szCs w:val="24"/>
+        </w:rPr>
+      </w:pPr>
+    </w:p>
+    <w:p>
+      <w:pPr>
+        <w:jc w:val="center"/>
+        <w:rPr>
+          <w:sz w:val="24"/>
+          <w:szCs w:val="24"/>
+        </w:rPr>
+      </w:pPr>
+    </w:p>
+    <w:p>
+      <w:pPr>
+        <w:jc w:val="center"/>
+        <w:rPr>
+          <w:sz w:val="24"/>
+          <w:szCs w:val="24"/>
+        </w:rPr>
+      </w:pPr>
+    </w:p>
+    <w:p>
+      <w:pPr>
+        <w:jc w:val="center"/>
+        <w:rPr>
+          <w:sz w:val="24"/>
+          <w:szCs w:val="24"/>
+        </w:rPr>
+      </w:pPr>
+    </w:p>
+    <w:p>
+      <w:pPr>
+        <w:jc w:val="center"/>
+        <w:rPr>
+          <w:sz w:val="24"/>
+          <w:szCs w:val="24"/>
+        </w:rPr>
+      </w:pPr>
+    </w:p>
+    <w:p>
+      <w:pPr>
+        <w:jc w:val="center"/>
+        <w:rPr>
+          <w:sz w:val="24"/>
+          <w:szCs w:val="24"/>
+        </w:rPr>
+      </w:pPr>
+    </w:p>
+    <w:p>
+      <w:pPr>
+        <w:jc w:val="center"/>
+      </w:pPr>
+      <w:r>
+        <w:t xml:space="preserve">Documentation: </w:t>
+      </w:r>
+      <w:r>
+        <w:t xml:space="preserve">I used ChatGPT solely for looking up Latex commands. The main Homework 1 </w:t>
+      </w:r>
+      <w:proofErr w:type="spellStart"/>
+      <w:r>
+        <w:t>MatLab</w:t>
+      </w:r>
+      <w:proofErr w:type="spellEnd"/>
+      <w:r>
+        <w:t xml:space="preserve"> script and all required dependencies are located in the Homework 1 folder found here: </w:t>
+      </w:r>
+      <w:hyperlink r:id="rId4" w:history="1">
+        <w:r>
+          <w:rPr>
+            <w:rStyle w:val="Hyperlink"/>
+          </w:rPr>
+          <w:t>https://github.com/Connor-Lemons/Emmons-Math-342</w:t>
+        </w:r>
+      </w:hyperlink>
+      <w:r>
+        <w:t>. No other resources used.</w:t>
+      </w:r>
+    </w:p>
+    <w:p>
+      <w:r>
+        <w:br w:type="page"/>
+      </w:r>
+    </w:p>
+    <w:p>
+      <w:r>
+        <w:lastRenderedPageBreak/>
         <w:t>Problem 1 (13a,b):</w:t>
       </w:r>
     </w:p>
@@ -2944,12 +3152,14 @@
       <w:r>
         <w:t>. In order to determine the upper bound on the error for this polynomial from this, first expand out the 4</w:t>
       </w:r>
+      <w:proofErr w:type="spellStart"/>
       <w:r>
         <w:rPr>
           <w:vertAlign w:val="superscript"/>
         </w:rPr>
         <w:t>th</w:t>
       </w:r>
+      <w:proofErr w:type="spellEnd"/>
       <w:r>
         <w:t xml:space="preserve"> derivative in </w:t>
       </w:r>
@@ -10022,16 +10232,7 @@
               <w:jc w:val="center"/>
             </w:pPr>
             <w:r>
-              <w:t>(</w:t>
-            </w:r>
-            <w:r>
-              <w:t>1.</w:t>
-            </w:r>
-            <w:r>
-              <w:t>2) and (1.3</w:t>
-            </w:r>
-            <w:r>
-              <w:t>)</w:t>
+              <w:t>(1.2) and (1.3)</w:t>
             </w:r>
           </w:p>
         </w:tc>
@@ -10359,7 +10560,15 @@
     <w:p/>
     <w:p>
       <w:r>
-        <w:t>Please refer to the GitHub page in the documentation for the MatLab script containing the work.</w:t>
+        <w:t xml:space="preserve">Please refer to the GitHub page in the documentation for the </w:t>
+      </w:r>
+      <w:proofErr w:type="spellStart"/>
+      <w:r>
+        <w:t>MatLab</w:t>
+      </w:r>
+      <w:proofErr w:type="spellEnd"/>
+      <w:r>
+        <w:t xml:space="preserve"> script containing the work.</w:t>
       </w:r>
     </w:p>
     <w:p/>
@@ -15721,9 +15930,6 @@
       </m:oMath>
       <w:r>
         <w:t xml:space="preserve"> values such that they exponentially decay in such a way as to create a product that exhibits stable linear growth, but as long as the elements stay on relatively the same order, the growth will be unstable. Both unstable exponential growth and stable linear growth are illustrated on page 32.</w:t>
-      </w:r>
-      <w:r>
-        <w:t xml:space="preserve"> </w:t>
       </w:r>
     </w:p>
     <w:sectPr>
@@ -16204,6 +16410,29 @@
       </w:tblBorders>
     </w:tblPr>
   </w:style>
+  <w:style w:type="character" w:styleId="Hyperlink">
+    <w:name w:val="Hyperlink"/>
+    <w:basedOn w:val="DefaultParagraphFont"/>
+    <w:uiPriority w:val="99"/>
+    <w:unhideWhenUsed/>
+    <w:rsid w:val="007F109B"/>
+    <w:rPr>
+      <w:color w:val="0563C1" w:themeColor="hyperlink"/>
+      <w:u w:val="single"/>
+    </w:rPr>
+  </w:style>
+  <w:style w:type="character" w:styleId="UnresolvedMention">
+    <w:name w:val="Unresolved Mention"/>
+    <w:basedOn w:val="DefaultParagraphFont"/>
+    <w:uiPriority w:val="99"/>
+    <w:semiHidden/>
+    <w:unhideWhenUsed/>
+    <w:rsid w:val="007F109B"/>
+    <w:rPr>
+      <w:color w:val="605E5C"/>
+      <w:shd w:val="clear" w:color="auto" w:fill="E1DFDD"/>
+    </w:rPr>
+  </w:style>
 </w:styles>
 </file>
 

</xml_diff>